<commit_message>
De 37% para 72% de progresso
</commit_message>
<xml_diff>
--- a/OPFLIX/Documentacao/T_Documentacao_GabrielAmador.docx
+++ b/OPFLIX/Documentacao/T_Documentacao_GabrielAmador.docx
@@ -1,6 +1,6 @@
 
 <file path=word/document.xml><?xml version="1.0" encoding="utf-8"?>
-<w:document xmlns:wpc="http://schemas.microsoft.com/office/word/2010/wordprocessingCanvas" xmlns:cx="http://schemas.microsoft.com/office/drawing/2014/chartex" xmlns:mc="http://schemas.openxmlformats.org/markup-compatibility/2006" xmlns:o="urn:schemas-microsoft-com:office:office" xmlns:r="http://schemas.openxmlformats.org/officeDocument/2006/relationships" xmlns:m="http://schemas.openxmlformats.org/officeDocument/2006/math" xmlns:v="urn:schemas-microsoft-com:vml" xmlns:wp14="http://schemas.microsoft.com/office/word/2010/wordprocessingDrawing" xmlns:wp="http://schemas.openxmlformats.org/drawingml/2006/wordprocessingDrawing" xmlns:w10="urn:schemas-microsoft-com:office:word" xmlns:w="http://schemas.openxmlformats.org/wordprocessingml/2006/main" xmlns:w14="http://schemas.microsoft.com/office/word/2010/wordml" xmlns:w15="http://schemas.microsoft.com/office/word/2012/wordml" xmlns:w16se="http://schemas.microsoft.com/office/word/2015/wordml/symex" xmlns:wpg="http://schemas.microsoft.com/office/word/2010/wordprocessingGroup" xmlns:wpi="http://schemas.microsoft.com/office/word/2010/wordprocessingInk" xmlns:wne="http://schemas.microsoft.com/office/word/2006/wordml" xmlns:wps="http://schemas.microsoft.com/office/word/2010/wordprocessingShape" mc:Ignorable="w14 w15 w16se wp14">
+<w:document xmlns:wpc="http://schemas.microsoft.com/office/word/2010/wordprocessingCanvas" xmlns:cx="http://schemas.microsoft.com/office/drawing/2014/chartex" xmlns:cx1="http://schemas.microsoft.com/office/drawing/2015/9/8/chartex" xmlns:cx2="http://schemas.microsoft.com/office/drawing/2015/10/21/chartex" xmlns:cx3="http://schemas.microsoft.com/office/drawing/2016/5/9/chartex" xmlns:cx4="http://schemas.microsoft.com/office/drawing/2016/5/10/chartex" xmlns:cx5="http://schemas.microsoft.com/office/drawing/2016/5/11/chartex" xmlns:cx6="http://schemas.microsoft.com/office/drawing/2016/5/12/chartex" xmlns:cx7="http://schemas.microsoft.com/office/drawing/2016/5/13/chartex" xmlns:cx8="http://schemas.microsoft.com/office/drawing/2016/5/14/chartex" xmlns:mc="http://schemas.openxmlformats.org/markup-compatibility/2006" xmlns:aink="http://schemas.microsoft.com/office/drawing/2016/ink" xmlns:am3d="http://schemas.microsoft.com/office/drawing/2017/model3d" xmlns:o="urn:schemas-microsoft-com:office:office" xmlns:r="http://schemas.openxmlformats.org/officeDocument/2006/relationships" xmlns:m="http://schemas.openxmlformats.org/officeDocument/2006/math" xmlns:v="urn:schemas-microsoft-com:vml" xmlns:wp14="http://schemas.microsoft.com/office/word/2010/wordprocessingDrawing" xmlns:wp="http://schemas.openxmlformats.org/drawingml/2006/wordprocessingDrawing" xmlns:w10="urn:schemas-microsoft-com:office:word" xmlns:w="http://schemas.openxmlformats.org/wordprocessingml/2006/main" xmlns:w14="http://schemas.microsoft.com/office/word/2010/wordml" xmlns:w15="http://schemas.microsoft.com/office/word/2012/wordml" xmlns:w16cid="http://schemas.microsoft.com/office/word/2016/wordml/cid" xmlns:w16se="http://schemas.microsoft.com/office/word/2015/wordml/symex" xmlns:wpg="http://schemas.microsoft.com/office/word/2010/wordprocessingGroup" xmlns:wpi="http://schemas.microsoft.com/office/word/2010/wordprocessingInk" xmlns:wne="http://schemas.microsoft.com/office/word/2006/wordml" xmlns:wps="http://schemas.microsoft.com/office/word/2010/wordprocessingShape" mc:Ignorable="w14 w15 w16se w16cid wp14">
   <w:body>
     <w:sdt>
       <w:sdtPr>
@@ -176,9 +176,11 @@
                                     <w:pPr>
                                       <w:pStyle w:val="Subttulo1"/>
                                     </w:pPr>
+                                    <w:proofErr w:type="spellStart"/>
                                     <w:r>
-                                      <w:t>Gufos</w:t>
+                                      <w:t>Opflix</w:t>
                                     </w:r>
+                                    <w:proofErr w:type="spellEnd"/>
                                   </w:p>
                                 </w:sdtContent>
                               </w:sdt>
@@ -247,9 +249,11 @@
                               <w:pPr>
                                 <w:pStyle w:val="Subttulo1"/>
                               </w:pPr>
+                              <w:proofErr w:type="spellStart"/>
                               <w:r>
-                                <w:t>Gufos</w:t>
+                                <w:t>Opflix</w:t>
                               </w:r>
+                              <w:proofErr w:type="spellEnd"/>
                             </w:p>
                           </w:sdtContent>
                         </w:sdt>
@@ -1681,7 +1685,6 @@
         <w:t>Coloque aqui brevemente o que é a modelagem de software</w:t>
       </w:r>
     </w:p>
-    <w:p/>
     <w:p>
       <w:pPr>
         <w:pStyle w:val="cabealho2"/>
@@ -1694,9 +1697,64 @@
     </w:p>
     <w:p>
       <w:r>
+        <w:rPr>
+          <w:noProof/>
+        </w:rPr>
+        <w:drawing>
+          <wp:anchor distT="0" distB="0" distL="114300" distR="114300" simplePos="0" relativeHeight="251661312" behindDoc="0" locked="0" layoutInCell="1" allowOverlap="1">
+            <wp:simplePos x="0" y="0"/>
+            <wp:positionH relativeFrom="margin">
+              <wp:posOffset>95250</wp:posOffset>
+            </wp:positionH>
+            <wp:positionV relativeFrom="paragraph">
+              <wp:posOffset>396875</wp:posOffset>
+            </wp:positionV>
+            <wp:extent cx="5324475" cy="3442335"/>
+            <wp:effectExtent l="0" t="0" r="9525" b="5715"/>
+            <wp:wrapTopAndBottom/>
+            <wp:docPr id="4" name="Imagem 4"/>
+            <wp:cNvGraphicFramePr>
+              <a:graphicFrameLocks xmlns:a="http://schemas.openxmlformats.org/drawingml/2006/main" noChangeAspect="1"/>
+            </wp:cNvGraphicFramePr>
+            <a:graphic xmlns:a="http://schemas.openxmlformats.org/drawingml/2006/main">
+              <a:graphicData uri="http://schemas.openxmlformats.org/drawingml/2006/picture">
+                <pic:pic xmlns:pic="http://schemas.openxmlformats.org/drawingml/2006/picture">
+                  <pic:nvPicPr>
+                    <pic:cNvPr id="4" name="T_Diagrama_Logico.png"/>
+                    <pic:cNvPicPr/>
+                  </pic:nvPicPr>
+                  <pic:blipFill>
+                    <a:blip r:embed="rId11"/>
+                    <a:stretch>
+                      <a:fillRect/>
+                    </a:stretch>
+                  </pic:blipFill>
+                  <pic:spPr>
+                    <a:xfrm>
+                      <a:off x="0" y="0"/>
+                      <a:ext cx="5324475" cy="3442335"/>
+                    </a:xfrm>
+                    <a:prstGeom prst="rect">
+                      <a:avLst/>
+                    </a:prstGeom>
+                  </pic:spPr>
+                </pic:pic>
+              </a:graphicData>
+            </a:graphic>
+            <wp14:sizeRelH relativeFrom="margin">
+              <wp14:pctWidth>0</wp14:pctWidth>
+            </wp14:sizeRelH>
+            <wp14:sizeRelV relativeFrom="margin">
+              <wp14:pctHeight>0</wp14:pctHeight>
+            </wp14:sizeRelV>
+          </wp:anchor>
+        </w:drawing>
+      </w:r>
+      <w:r>
         <w:t>Insira aqui uma breve descrição sobre o modelo lógico e a imagem exportada</w:t>
       </w:r>
     </w:p>
+    <w:p/>
     <w:p>
       <w:pPr>
         <w:pStyle w:val="cabealho2"/>
@@ -1713,41 +1771,127 @@
       </w:r>
     </w:p>
     <w:p>
+      <w:bookmarkStart w:id="7" w:name="_GoBack"/>
+      <w:r>
+        <w:rPr>
+          <w:noProof/>
+        </w:rPr>
+        <w:drawing>
+          <wp:inline distT="0" distB="0" distL="0" distR="0">
+            <wp:extent cx="5019675" cy="3290843"/>
+            <wp:effectExtent l="0" t="0" r="0" b="5080"/>
+            <wp:docPr id="2" name="Imagem 2"/>
+            <wp:cNvGraphicFramePr>
+              <a:graphicFrameLocks xmlns:a="http://schemas.openxmlformats.org/drawingml/2006/main" noChangeAspect="1"/>
+            </wp:cNvGraphicFramePr>
+            <a:graphic xmlns:a="http://schemas.openxmlformats.org/drawingml/2006/main">
+              <a:graphicData uri="http://schemas.openxmlformats.org/drawingml/2006/picture">
+                <pic:pic xmlns:pic="http://schemas.openxmlformats.org/drawingml/2006/picture">
+                  <pic:nvPicPr>
+                    <pic:cNvPr id="2" name="T_Diagrama_Fisico.PNG"/>
+                    <pic:cNvPicPr/>
+                  </pic:nvPicPr>
+                  <pic:blipFill>
+                    <a:blip r:embed="rId12"/>
+                    <a:stretch>
+                      <a:fillRect/>
+                    </a:stretch>
+                  </pic:blipFill>
+                  <pic:spPr>
+                    <a:xfrm>
+                      <a:off x="0" y="0"/>
+                      <a:ext cx="5052097" cy="3312099"/>
+                    </a:xfrm>
+                    <a:prstGeom prst="rect">
+                      <a:avLst/>
+                    </a:prstGeom>
+                  </pic:spPr>
+                </pic:pic>
+              </a:graphicData>
+            </a:graphic>
+          </wp:inline>
+        </w:drawing>
+      </w:r>
+      <w:bookmarkEnd w:id="7"/>
+    </w:p>
+    <w:p>
       <w:pPr>
         <w:pStyle w:val="cabealho2"/>
       </w:pPr>
-      <w:bookmarkStart w:id="7" w:name="_Toc533767850"/>
+      <w:bookmarkStart w:id="8" w:name="_Toc533767850"/>
       <w:r>
+        <w:lastRenderedPageBreak/>
         <w:t>Modelo Conceitual</w:t>
       </w:r>
-      <w:bookmarkEnd w:id="7"/>
+      <w:bookmarkEnd w:id="8"/>
     </w:p>
     <w:p>
       <w:r>
         <w:t>Insira aqui uma breve descrição sobre o modelo conceitual e a imagem exportada</w:t>
       </w:r>
     </w:p>
+    <w:p/>
     <w:p>
       <w:pPr>
         <w:sectPr>
-          <w:footerReference w:type="default" r:id="rId11"/>
+          <w:footerReference w:type="default" r:id="rId13"/>
           <w:pgSz w:w="11907" w:h="16839" w:code="9"/>
           <w:pgMar w:top="1080" w:right="1440" w:bottom="1080" w:left="1440" w:header="720" w:footer="720" w:gutter="0"/>
           <w:cols w:space="720"/>
           <w:docGrid w:linePitch="360"/>
         </w:sectPr>
       </w:pPr>
+      <w:r>
+        <w:rPr>
+          <w:noProof/>
+        </w:rPr>
+        <w:drawing>
+          <wp:inline distT="0" distB="0" distL="0" distR="0">
+            <wp:extent cx="5553075" cy="4033008"/>
+            <wp:effectExtent l="0" t="0" r="0" b="5715"/>
+            <wp:docPr id="3" name="Imagem 3"/>
+            <wp:cNvGraphicFramePr>
+              <a:graphicFrameLocks xmlns:a="http://schemas.openxmlformats.org/drawingml/2006/main" noChangeAspect="1"/>
+            </wp:cNvGraphicFramePr>
+            <a:graphic xmlns:a="http://schemas.openxmlformats.org/drawingml/2006/main">
+              <a:graphicData uri="http://schemas.openxmlformats.org/drawingml/2006/picture">
+                <pic:pic xmlns:pic="http://schemas.openxmlformats.org/drawingml/2006/picture">
+                  <pic:nvPicPr>
+                    <pic:cNvPr id="3" name="T_Diagrama_Conceitual.png"/>
+                    <pic:cNvPicPr/>
+                  </pic:nvPicPr>
+                  <pic:blipFill>
+                    <a:blip r:embed="rId14"/>
+                    <a:stretch>
+                      <a:fillRect/>
+                    </a:stretch>
+                  </pic:blipFill>
+                  <pic:spPr>
+                    <a:xfrm>
+                      <a:off x="0" y="0"/>
+                      <a:ext cx="5560632" cy="4038496"/>
+                    </a:xfrm>
+                    <a:prstGeom prst="rect">
+                      <a:avLst/>
+                    </a:prstGeom>
+                  </pic:spPr>
+                </pic:pic>
+              </a:graphicData>
+            </a:graphic>
+          </wp:inline>
+        </w:drawing>
+      </w:r>
     </w:p>
     <w:p>
       <w:pPr>
         <w:pStyle w:val="cabealho2"/>
       </w:pPr>
-      <w:bookmarkStart w:id="8" w:name="_Toc533767851"/>
+      <w:bookmarkStart w:id="9" w:name="_Toc533767851"/>
       <w:r>
         <w:lastRenderedPageBreak/>
         <w:t>Cronograma</w:t>
       </w:r>
-      <w:bookmarkEnd w:id="8"/>
+      <w:bookmarkEnd w:id="9"/>
     </w:p>
     <w:p/>
     <w:tbl>
@@ -2334,7 +2478,7 @@
           <w:lang w:eastAsia="en-US"/>
         </w:rPr>
       </w:pPr>
-      <w:bookmarkStart w:id="9" w:name="_Toc533767852"/>
+      <w:bookmarkStart w:id="10" w:name="_Toc533767852"/>
       <w:r>
         <w:rPr>
           <w:lang w:eastAsia="en-US"/>
@@ -2342,7 +2486,7 @@
         <w:lastRenderedPageBreak/>
         <w:t>Funcionalidades</w:t>
       </w:r>
-      <w:bookmarkEnd w:id="9"/>
+      <w:bookmarkEnd w:id="10"/>
     </w:p>
     <w:p>
       <w:pPr>
@@ -2358,14 +2502,14 @@
           <w:lang w:eastAsia="en-US"/>
         </w:rPr>
       </w:pPr>
-      <w:bookmarkStart w:id="10" w:name="_Toc533767853"/>
+      <w:bookmarkStart w:id="11" w:name="_Toc533767853"/>
       <w:r>
         <w:rPr>
           <w:lang w:eastAsia="en-US"/>
         </w:rPr>
         <w:t>Web</w:t>
       </w:r>
-      <w:bookmarkEnd w:id="10"/>
+      <w:bookmarkEnd w:id="11"/>
     </w:p>
     <w:p>
       <w:pPr>
@@ -2381,14 +2525,14 @@
           <w:lang w:eastAsia="en-US"/>
         </w:rPr>
       </w:pPr>
-      <w:bookmarkStart w:id="11" w:name="_Toc533767854"/>
+      <w:bookmarkStart w:id="12" w:name="_Toc533767854"/>
       <w:r>
         <w:rPr>
           <w:lang w:eastAsia="en-US"/>
         </w:rPr>
         <w:t>Mobile</w:t>
       </w:r>
-      <w:bookmarkEnd w:id="11"/>
+      <w:bookmarkEnd w:id="12"/>
     </w:p>
     <w:p>
       <w:pPr>
@@ -2417,7 +2561,7 @@
           <w:lang w:eastAsia="en-US"/>
         </w:rPr>
       </w:pPr>
-      <w:bookmarkStart w:id="12" w:name="_Toc533767855"/>
+      <w:bookmarkStart w:id="13" w:name="_Toc533767855"/>
       <w:r>
         <w:rPr>
           <w:lang w:eastAsia="en-US"/>
@@ -2425,7 +2569,7 @@
         <w:lastRenderedPageBreak/>
         <w:t>Protótipos</w:t>
       </w:r>
-      <w:bookmarkEnd w:id="12"/>
+      <w:bookmarkEnd w:id="13"/>
     </w:p>
     <w:p>
       <w:pPr>
@@ -2441,14 +2585,14 @@
           <w:lang w:eastAsia="en-US"/>
         </w:rPr>
       </w:pPr>
-      <w:bookmarkStart w:id="13" w:name="_Toc533767856"/>
+      <w:bookmarkStart w:id="14" w:name="_Toc533767856"/>
       <w:r>
         <w:rPr>
           <w:lang w:eastAsia="en-US"/>
         </w:rPr>
         <w:t>Web</w:t>
       </w:r>
-      <w:bookmarkEnd w:id="13"/>
+      <w:bookmarkEnd w:id="14"/>
     </w:p>
     <w:p>
       <w:pPr>
@@ -2464,14 +2608,14 @@
           <w:lang w:eastAsia="en-US"/>
         </w:rPr>
       </w:pPr>
-      <w:bookmarkStart w:id="14" w:name="_Toc533767857"/>
+      <w:bookmarkStart w:id="15" w:name="_Toc533767857"/>
       <w:r>
         <w:rPr>
           <w:lang w:eastAsia="en-US"/>
         </w:rPr>
         <w:t>Mobile</w:t>
       </w:r>
-      <w:bookmarkEnd w:id="14"/>
+      <w:bookmarkEnd w:id="15"/>
     </w:p>
     <w:p>
       <w:pPr>
@@ -2497,12 +2641,17 @@
       <w:pPr>
         <w:pStyle w:val="cabealho1"/>
       </w:pPr>
-      <w:bookmarkStart w:id="15" w:name="_Toc533767858"/>
+      <w:bookmarkStart w:id="16" w:name="_Toc533767858"/>
       <w:r>
         <w:lastRenderedPageBreak/>
-        <w:t>Front-End</w:t>
+        <w:t>Front-</w:t>
       </w:r>
-      <w:bookmarkEnd w:id="15"/>
+      <w:proofErr w:type="spellStart"/>
+      <w:r>
+        <w:t>End</w:t>
+      </w:r>
+      <w:bookmarkEnd w:id="16"/>
+      <w:proofErr w:type="spellEnd"/>
     </w:p>
     <w:p/>
     <w:p>
@@ -2514,27 +2663,10 @@
       <w:pPr>
         <w:pStyle w:val="cabealho1"/>
       </w:pPr>
-      <w:bookmarkStart w:id="16" w:name="_Toc533767859"/>
+      <w:bookmarkStart w:id="17" w:name="_Toc533767859"/>
       <w:r>
         <w:lastRenderedPageBreak/>
         <w:t>Mobile</w:t>
-      </w:r>
-      <w:bookmarkEnd w:id="16"/>
-    </w:p>
-    <w:p/>
-    <w:p>
-      <w:r>
-        <w:br w:type="page"/>
-      </w:r>
-    </w:p>
-    <w:p>
-      <w:pPr>
-        <w:pStyle w:val="cabealho1"/>
-      </w:pPr>
-      <w:bookmarkStart w:id="17" w:name="_Toc533767860"/>
-      <w:r>
-        <w:lastRenderedPageBreak/>
-        <w:t>Arquitetura do Projeto</w:t>
       </w:r>
       <w:bookmarkEnd w:id="17"/>
     </w:p>
@@ -2548,21 +2680,27 @@
       <w:pPr>
         <w:pStyle w:val="cabealho1"/>
       </w:pPr>
-      <w:bookmarkStart w:id="18" w:name="_Toc533767861"/>
+      <w:bookmarkStart w:id="18" w:name="_Toc533767860"/>
       <w:r>
         <w:lastRenderedPageBreak/>
-        <w:t>Referências</w:t>
+        <w:t>Arquitetura do Projeto</w:t>
       </w:r>
       <w:bookmarkEnd w:id="18"/>
     </w:p>
     <w:p/>
     <w:p>
-      <w:pPr>
-        <w:pStyle w:val="cabealho2"/>
-      </w:pPr>
-      <w:bookmarkStart w:id="19" w:name="_Toc533767862"/>
       <w:r>
-        <w:t>Links</w:t>
+        <w:br w:type="page"/>
+      </w:r>
+    </w:p>
+    <w:p>
+      <w:pPr>
+        <w:pStyle w:val="cabealho1"/>
+      </w:pPr>
+      <w:bookmarkStart w:id="19" w:name="_Toc533767861"/>
+      <w:r>
+        <w:lastRenderedPageBreak/>
+        <w:t>Referências</w:t>
       </w:r>
       <w:bookmarkEnd w:id="19"/>
     </w:p>
@@ -2571,11 +2709,22 @@
       <w:pPr>
         <w:pStyle w:val="cabealho2"/>
       </w:pPr>
-      <w:bookmarkStart w:id="20" w:name="_Toc533767863"/>
+      <w:bookmarkStart w:id="20" w:name="_Toc533767862"/>
+      <w:r>
+        <w:t>Links</w:t>
+      </w:r>
+      <w:bookmarkEnd w:id="20"/>
+    </w:p>
+    <w:p/>
+    <w:p>
+      <w:pPr>
+        <w:pStyle w:val="cabealho2"/>
+      </w:pPr>
+      <w:bookmarkStart w:id="21" w:name="_Toc533767863"/>
       <w:r>
         <w:t>Livros</w:t>
       </w:r>
-      <w:bookmarkEnd w:id="20"/>
+      <w:bookmarkEnd w:id="21"/>
     </w:p>
     <w:sectPr>
       <w:pgSz w:w="11907" w:h="16839" w:code="9"/>
@@ -2588,7 +2737,7 @@
 </file>
 
 <file path=word/endnotes.xml><?xml version="1.0" encoding="utf-8"?>
-<w:endnotes xmlns:wpc="http://schemas.microsoft.com/office/word/2010/wordprocessingCanvas" xmlns:cx="http://schemas.microsoft.com/office/drawing/2014/chartex" xmlns:mc="http://schemas.openxmlformats.org/markup-compatibility/2006" xmlns:o="urn:schemas-microsoft-com:office:office" xmlns:r="http://schemas.openxmlformats.org/officeDocument/2006/relationships" xmlns:m="http://schemas.openxmlformats.org/officeDocument/2006/math" xmlns:v="urn:schemas-microsoft-com:vml" xmlns:wp14="http://schemas.microsoft.com/office/word/2010/wordprocessingDrawing" xmlns:wp="http://schemas.openxmlformats.org/drawingml/2006/wordprocessingDrawing" xmlns:w10="urn:schemas-microsoft-com:office:word" xmlns:w="http://schemas.openxmlformats.org/wordprocessingml/2006/main" xmlns:w14="http://schemas.microsoft.com/office/word/2010/wordml" xmlns:w15="http://schemas.microsoft.com/office/word/2012/wordml" xmlns:w16se="http://schemas.microsoft.com/office/word/2015/wordml/symex" xmlns:wpg="http://schemas.microsoft.com/office/word/2010/wordprocessingGroup" xmlns:wpi="http://schemas.microsoft.com/office/word/2010/wordprocessingInk" xmlns:wne="http://schemas.microsoft.com/office/word/2006/wordml" xmlns:wps="http://schemas.microsoft.com/office/word/2010/wordprocessingShape" mc:Ignorable="w14 w15 w16se wp14">
+<w:endnotes xmlns:wpc="http://schemas.microsoft.com/office/word/2010/wordprocessingCanvas" xmlns:cx="http://schemas.microsoft.com/office/drawing/2014/chartex" xmlns:cx1="http://schemas.microsoft.com/office/drawing/2015/9/8/chartex" xmlns:cx2="http://schemas.microsoft.com/office/drawing/2015/10/21/chartex" xmlns:cx3="http://schemas.microsoft.com/office/drawing/2016/5/9/chartex" xmlns:cx4="http://schemas.microsoft.com/office/drawing/2016/5/10/chartex" xmlns:cx5="http://schemas.microsoft.com/office/drawing/2016/5/11/chartex" xmlns:cx6="http://schemas.microsoft.com/office/drawing/2016/5/12/chartex" xmlns:cx7="http://schemas.microsoft.com/office/drawing/2016/5/13/chartex" xmlns:cx8="http://schemas.microsoft.com/office/drawing/2016/5/14/chartex" xmlns:mc="http://schemas.openxmlformats.org/markup-compatibility/2006" xmlns:aink="http://schemas.microsoft.com/office/drawing/2016/ink" xmlns:am3d="http://schemas.microsoft.com/office/drawing/2017/model3d" xmlns:o="urn:schemas-microsoft-com:office:office" xmlns:r="http://schemas.openxmlformats.org/officeDocument/2006/relationships" xmlns:m="http://schemas.openxmlformats.org/officeDocument/2006/math" xmlns:v="urn:schemas-microsoft-com:vml" xmlns:wp14="http://schemas.microsoft.com/office/word/2010/wordprocessingDrawing" xmlns:wp="http://schemas.openxmlformats.org/drawingml/2006/wordprocessingDrawing" xmlns:w10="urn:schemas-microsoft-com:office:word" xmlns:w="http://schemas.openxmlformats.org/wordprocessingml/2006/main" xmlns:w14="http://schemas.microsoft.com/office/word/2010/wordml" xmlns:w15="http://schemas.microsoft.com/office/word/2012/wordml" xmlns:w16cid="http://schemas.microsoft.com/office/word/2016/wordml/cid" xmlns:w16se="http://schemas.microsoft.com/office/word/2015/wordml/symex" xmlns:wpg="http://schemas.microsoft.com/office/word/2010/wordprocessingGroup" xmlns:wpi="http://schemas.microsoft.com/office/word/2010/wordprocessingInk" xmlns:wne="http://schemas.microsoft.com/office/word/2006/wordml" xmlns:wps="http://schemas.microsoft.com/office/word/2010/wordprocessingShape" mc:Ignorable="w14 w15 w16se w16cid wp14">
   <w:endnote w:type="separator" w:id="-1">
     <w:p>
       <w:pPr>
@@ -2613,7 +2762,7 @@
 </file>
 
 <file path=word/footer1.xml><?xml version="1.0" encoding="utf-8"?>
-<w:ftr xmlns:wpc="http://schemas.microsoft.com/office/word/2010/wordprocessingCanvas" xmlns:cx="http://schemas.microsoft.com/office/drawing/2014/chartex" xmlns:mc="http://schemas.openxmlformats.org/markup-compatibility/2006" xmlns:o="urn:schemas-microsoft-com:office:office" xmlns:r="http://schemas.openxmlformats.org/officeDocument/2006/relationships" xmlns:m="http://schemas.openxmlformats.org/officeDocument/2006/math" xmlns:v="urn:schemas-microsoft-com:vml" xmlns:wp14="http://schemas.microsoft.com/office/word/2010/wordprocessingDrawing" xmlns:wp="http://schemas.openxmlformats.org/drawingml/2006/wordprocessingDrawing" xmlns:w10="urn:schemas-microsoft-com:office:word" xmlns:w="http://schemas.openxmlformats.org/wordprocessingml/2006/main" xmlns:w14="http://schemas.microsoft.com/office/word/2010/wordml" xmlns:w15="http://schemas.microsoft.com/office/word/2012/wordml" xmlns:w16se="http://schemas.microsoft.com/office/word/2015/wordml/symex" xmlns:wpg="http://schemas.microsoft.com/office/word/2010/wordprocessingGroup" xmlns:wpi="http://schemas.microsoft.com/office/word/2010/wordprocessingInk" xmlns:wne="http://schemas.microsoft.com/office/word/2006/wordml" xmlns:wps="http://schemas.microsoft.com/office/word/2010/wordprocessingShape" mc:Ignorable="w14 w15 w16se wp14">
+<w:ftr xmlns:wpc="http://schemas.microsoft.com/office/word/2010/wordprocessingCanvas" xmlns:cx="http://schemas.microsoft.com/office/drawing/2014/chartex" xmlns:cx1="http://schemas.microsoft.com/office/drawing/2015/9/8/chartex" xmlns:cx2="http://schemas.microsoft.com/office/drawing/2015/10/21/chartex" xmlns:cx3="http://schemas.microsoft.com/office/drawing/2016/5/9/chartex" xmlns:cx4="http://schemas.microsoft.com/office/drawing/2016/5/10/chartex" xmlns:cx5="http://schemas.microsoft.com/office/drawing/2016/5/11/chartex" xmlns:cx6="http://schemas.microsoft.com/office/drawing/2016/5/12/chartex" xmlns:cx7="http://schemas.microsoft.com/office/drawing/2016/5/13/chartex" xmlns:cx8="http://schemas.microsoft.com/office/drawing/2016/5/14/chartex" xmlns:mc="http://schemas.openxmlformats.org/markup-compatibility/2006" xmlns:aink="http://schemas.microsoft.com/office/drawing/2016/ink" xmlns:am3d="http://schemas.microsoft.com/office/drawing/2017/model3d" xmlns:o="urn:schemas-microsoft-com:office:office" xmlns:r="http://schemas.openxmlformats.org/officeDocument/2006/relationships" xmlns:m="http://schemas.openxmlformats.org/officeDocument/2006/math" xmlns:v="urn:schemas-microsoft-com:vml" xmlns:wp14="http://schemas.microsoft.com/office/word/2010/wordprocessingDrawing" xmlns:wp="http://schemas.openxmlformats.org/drawingml/2006/wordprocessingDrawing" xmlns:w10="urn:schemas-microsoft-com:office:word" xmlns:w="http://schemas.openxmlformats.org/wordprocessingml/2006/main" xmlns:w14="http://schemas.microsoft.com/office/word/2010/wordml" xmlns:w15="http://schemas.microsoft.com/office/word/2012/wordml" xmlns:w16cid="http://schemas.microsoft.com/office/word/2016/wordml/cid" xmlns:w16se="http://schemas.microsoft.com/office/word/2015/wordml/symex" xmlns:wpg="http://schemas.microsoft.com/office/word/2010/wordprocessingGroup" xmlns:wpi="http://schemas.microsoft.com/office/word/2010/wordprocessingInk" xmlns:wne="http://schemas.microsoft.com/office/word/2006/wordml" xmlns:wps="http://schemas.microsoft.com/office/word/2010/wordprocessingShape" mc:Ignorable="w14 w15 w16se w16cid wp14">
   <w:p>
     <w:pPr>
       <w:pStyle w:val="rodap"/>
@@ -2691,7 +2840,7 @@
 </file>
 
 <file path=word/footnotes.xml><?xml version="1.0" encoding="utf-8"?>
-<w:footnotes xmlns:wpc="http://schemas.microsoft.com/office/word/2010/wordprocessingCanvas" xmlns:cx="http://schemas.microsoft.com/office/drawing/2014/chartex" xmlns:mc="http://schemas.openxmlformats.org/markup-compatibility/2006" xmlns:o="urn:schemas-microsoft-com:office:office" xmlns:r="http://schemas.openxmlformats.org/officeDocument/2006/relationships" xmlns:m="http://schemas.openxmlformats.org/officeDocument/2006/math" xmlns:v="urn:schemas-microsoft-com:vml" xmlns:wp14="http://schemas.microsoft.com/office/word/2010/wordprocessingDrawing" xmlns:wp="http://schemas.openxmlformats.org/drawingml/2006/wordprocessingDrawing" xmlns:w10="urn:schemas-microsoft-com:office:word" xmlns:w="http://schemas.openxmlformats.org/wordprocessingml/2006/main" xmlns:w14="http://schemas.microsoft.com/office/word/2010/wordml" xmlns:w15="http://schemas.microsoft.com/office/word/2012/wordml" xmlns:w16se="http://schemas.microsoft.com/office/word/2015/wordml/symex" xmlns:wpg="http://schemas.microsoft.com/office/word/2010/wordprocessingGroup" xmlns:wpi="http://schemas.microsoft.com/office/word/2010/wordprocessingInk" xmlns:wne="http://schemas.microsoft.com/office/word/2006/wordml" xmlns:wps="http://schemas.microsoft.com/office/word/2010/wordprocessingShape" mc:Ignorable="w14 w15 w16se wp14">
+<w:footnotes xmlns:wpc="http://schemas.microsoft.com/office/word/2010/wordprocessingCanvas" xmlns:cx="http://schemas.microsoft.com/office/drawing/2014/chartex" xmlns:cx1="http://schemas.microsoft.com/office/drawing/2015/9/8/chartex" xmlns:cx2="http://schemas.microsoft.com/office/drawing/2015/10/21/chartex" xmlns:cx3="http://schemas.microsoft.com/office/drawing/2016/5/9/chartex" xmlns:cx4="http://schemas.microsoft.com/office/drawing/2016/5/10/chartex" xmlns:cx5="http://schemas.microsoft.com/office/drawing/2016/5/11/chartex" xmlns:cx6="http://schemas.microsoft.com/office/drawing/2016/5/12/chartex" xmlns:cx7="http://schemas.microsoft.com/office/drawing/2016/5/13/chartex" xmlns:cx8="http://schemas.microsoft.com/office/drawing/2016/5/14/chartex" xmlns:mc="http://schemas.openxmlformats.org/markup-compatibility/2006" xmlns:aink="http://schemas.microsoft.com/office/drawing/2016/ink" xmlns:am3d="http://schemas.microsoft.com/office/drawing/2017/model3d" xmlns:o="urn:schemas-microsoft-com:office:office" xmlns:r="http://schemas.openxmlformats.org/officeDocument/2006/relationships" xmlns:m="http://schemas.openxmlformats.org/officeDocument/2006/math" xmlns:v="urn:schemas-microsoft-com:vml" xmlns:wp14="http://schemas.microsoft.com/office/word/2010/wordprocessingDrawing" xmlns:wp="http://schemas.openxmlformats.org/drawingml/2006/wordprocessingDrawing" xmlns:w10="urn:schemas-microsoft-com:office:word" xmlns:w="http://schemas.openxmlformats.org/wordprocessingml/2006/main" xmlns:w14="http://schemas.microsoft.com/office/word/2010/wordml" xmlns:w15="http://schemas.microsoft.com/office/word/2012/wordml" xmlns:w16cid="http://schemas.microsoft.com/office/word/2016/wordml/cid" xmlns:w16se="http://schemas.microsoft.com/office/word/2015/wordml/symex" xmlns:wpg="http://schemas.microsoft.com/office/word/2010/wordprocessingGroup" xmlns:wpi="http://schemas.microsoft.com/office/word/2010/wordprocessingInk" xmlns:wne="http://schemas.microsoft.com/office/word/2006/wordml" xmlns:wps="http://schemas.microsoft.com/office/word/2010/wordprocessingShape" mc:Ignorable="w14 w15 w16se w16cid wp14">
   <w:footnote w:type="separator" w:id="-1">
     <w:p>
       <w:pPr>
@@ -2716,7 +2865,7 @@
 </file>
 
 <file path=word/numbering.xml><?xml version="1.0" encoding="utf-8"?>
-<w:numbering xmlns:wpc="http://schemas.microsoft.com/office/word/2010/wordprocessingCanvas" xmlns:cx="http://schemas.microsoft.com/office/drawing/2014/chartex" xmlns:mc="http://schemas.openxmlformats.org/markup-compatibility/2006" xmlns:o="urn:schemas-microsoft-com:office:office" xmlns:r="http://schemas.openxmlformats.org/officeDocument/2006/relationships" xmlns:m="http://schemas.openxmlformats.org/officeDocument/2006/math" xmlns:v="urn:schemas-microsoft-com:vml" xmlns:wp14="http://schemas.microsoft.com/office/word/2010/wordprocessingDrawing" xmlns:wp="http://schemas.openxmlformats.org/drawingml/2006/wordprocessingDrawing" xmlns:w10="urn:schemas-microsoft-com:office:word" xmlns:w="http://schemas.openxmlformats.org/wordprocessingml/2006/main" xmlns:w14="http://schemas.microsoft.com/office/word/2010/wordml" xmlns:w15="http://schemas.microsoft.com/office/word/2012/wordml" xmlns:w16se="http://schemas.microsoft.com/office/word/2015/wordml/symex" xmlns:wpg="http://schemas.microsoft.com/office/word/2010/wordprocessingGroup" xmlns:wpi="http://schemas.microsoft.com/office/word/2010/wordprocessingInk" xmlns:wne="http://schemas.microsoft.com/office/word/2006/wordml" xmlns:wps="http://schemas.microsoft.com/office/word/2010/wordprocessingShape" mc:Ignorable="w14 w15 w16se wp14">
+<w:numbering xmlns:wpc="http://schemas.microsoft.com/office/word/2010/wordprocessingCanvas" xmlns:cx="http://schemas.microsoft.com/office/drawing/2014/chartex" xmlns:cx1="http://schemas.microsoft.com/office/drawing/2015/9/8/chartex" xmlns:cx2="http://schemas.microsoft.com/office/drawing/2015/10/21/chartex" xmlns:cx3="http://schemas.microsoft.com/office/drawing/2016/5/9/chartex" xmlns:cx4="http://schemas.microsoft.com/office/drawing/2016/5/10/chartex" xmlns:cx5="http://schemas.microsoft.com/office/drawing/2016/5/11/chartex" xmlns:cx6="http://schemas.microsoft.com/office/drawing/2016/5/12/chartex" xmlns:cx7="http://schemas.microsoft.com/office/drawing/2016/5/13/chartex" xmlns:cx8="http://schemas.microsoft.com/office/drawing/2016/5/14/chartex" xmlns:mc="http://schemas.openxmlformats.org/markup-compatibility/2006" xmlns:aink="http://schemas.microsoft.com/office/drawing/2016/ink" xmlns:am3d="http://schemas.microsoft.com/office/drawing/2017/model3d" xmlns:o="urn:schemas-microsoft-com:office:office" xmlns:r="http://schemas.openxmlformats.org/officeDocument/2006/relationships" xmlns:m="http://schemas.openxmlformats.org/officeDocument/2006/math" xmlns:v="urn:schemas-microsoft-com:vml" xmlns:wp14="http://schemas.microsoft.com/office/word/2010/wordprocessingDrawing" xmlns:wp="http://schemas.openxmlformats.org/drawingml/2006/wordprocessingDrawing" xmlns:w10="urn:schemas-microsoft-com:office:word" xmlns:w="http://schemas.openxmlformats.org/wordprocessingml/2006/main" xmlns:w14="http://schemas.microsoft.com/office/word/2010/wordml" xmlns:w15="http://schemas.microsoft.com/office/word/2012/wordml" xmlns:w16cid="http://schemas.microsoft.com/office/word/2016/wordml/cid" xmlns:w16se="http://schemas.microsoft.com/office/word/2015/wordml/symex" xmlns:wpg="http://schemas.microsoft.com/office/word/2010/wordprocessingGroup" xmlns:wpi="http://schemas.microsoft.com/office/word/2010/wordprocessingInk" xmlns:wne="http://schemas.microsoft.com/office/word/2006/wordml" xmlns:wps="http://schemas.microsoft.com/office/word/2010/wordprocessingShape" mc:Ignorable="w14 w15 w16se w16cid wp14">
   <w:abstractNum w:abstractNumId="0" w15:restartNumberingAfterBreak="0">
     <w:nsid w:val="1D835B5A"/>
     <w:multiLevelType w:val="hybridMultilevel"/>
@@ -3112,7 +3261,7 @@
 </file>
 
 <file path=word/styles.xml><?xml version="1.0" encoding="utf-8"?>
-<w:styles xmlns:mc="http://schemas.openxmlformats.org/markup-compatibility/2006" xmlns:r="http://schemas.openxmlformats.org/officeDocument/2006/relationships" xmlns:w="http://schemas.openxmlformats.org/wordprocessingml/2006/main" xmlns:w14="http://schemas.microsoft.com/office/word/2010/wordml" xmlns:w15="http://schemas.microsoft.com/office/word/2012/wordml" xmlns:w16se="http://schemas.microsoft.com/office/word/2015/wordml/symex" mc:Ignorable="w14 w15 w16se">
+<w:styles xmlns:mc="http://schemas.openxmlformats.org/markup-compatibility/2006" xmlns:r="http://schemas.openxmlformats.org/officeDocument/2006/relationships" xmlns:w="http://schemas.openxmlformats.org/wordprocessingml/2006/main" xmlns:w14="http://schemas.microsoft.com/office/word/2010/wordml" xmlns:w15="http://schemas.microsoft.com/office/word/2012/wordml" xmlns:w16cid="http://schemas.microsoft.com/office/word/2016/wordml/cid" xmlns:w16se="http://schemas.microsoft.com/office/word/2015/wordml/symex" mc:Ignorable="w14 w15 w16se w16cid">
   <w:docDefaults>
     <w:rPrDefault>
       <w:rPr>
@@ -3127,7 +3276,7 @@
       </w:pPr>
     </w:pPrDefault>
   </w:docDefaults>
-  <w:latentStyles w:defLockedState="0" w:defUIPriority="99" w:defSemiHidden="0" w:defUnhideWhenUsed="0" w:defQFormat="0" w:count="371">
+  <w:latentStyles w:defLockedState="0" w:defUIPriority="99" w:defSemiHidden="0" w:defUnhideWhenUsed="0" w:defQFormat="0" w:count="375">
     <w:lsdException w:name="Normal" w:uiPriority="0" w:qFormat="1"/>
     <w:lsdException w:name="heading 1" w:uiPriority="9" w:qFormat="1"/>
     <w:lsdException w:name="heading 2" w:semiHidden="1" w:uiPriority="9" w:unhideWhenUsed="1" w:qFormat="1"/>
@@ -3233,7 +3382,6 @@
     <w:lsdException w:name="HTML Sample" w:semiHidden="1" w:unhideWhenUsed="1"/>
     <w:lsdException w:name="HTML Typewriter" w:semiHidden="1" w:unhideWhenUsed="1"/>
     <w:lsdException w:name="HTML Variable" w:semiHidden="1" w:unhideWhenUsed="1"/>
-    <w:lsdException w:name="Normal Table" w:semiHidden="1" w:unhideWhenUsed="1"/>
     <w:lsdException w:name="annotation subject" w:semiHidden="1" w:unhideWhenUsed="1"/>
     <w:lsdException w:name="No List" w:semiHidden="1" w:unhideWhenUsed="1"/>
     <w:lsdException w:name="Outline List 1" w:semiHidden="1" w:unhideWhenUsed="1"/>
@@ -3277,10 +3425,8 @@
     <w:lsdException w:name="Table Elegant" w:semiHidden="1" w:unhideWhenUsed="1"/>
     <w:lsdException w:name="Table Professional" w:semiHidden="1" w:unhideWhenUsed="1"/>
     <w:lsdException w:name="Table Subtle 1" w:semiHidden="1" w:unhideWhenUsed="1"/>
-    <w:lsdException w:name="Table Subtle 2" w:semiHidden="1" w:unhideWhenUsed="1"/>
     <w:lsdException w:name="Table Web 1" w:semiHidden="1" w:unhideWhenUsed="1"/>
     <w:lsdException w:name="Table Web 2" w:semiHidden="1" w:unhideWhenUsed="1"/>
-    <w:lsdException w:name="Table Web 3" w:semiHidden="1" w:unhideWhenUsed="1"/>
     <w:lsdException w:name="Balloon Text" w:semiHidden="1" w:unhideWhenUsed="1"/>
     <w:lsdException w:name="Table Grid" w:uiPriority="39"/>
     <w:lsdException w:name="Table Theme" w:semiHidden="1" w:unhideWhenUsed="1"/>
@@ -3499,6 +3645,10 @@
     <w:lsdException w:name="List Table 5 Dark Accent 6" w:uiPriority="50"/>
     <w:lsdException w:name="List Table 6 Colorful Accent 6" w:uiPriority="51"/>
     <w:lsdException w:name="List Table 7 Colorful Accent 6" w:uiPriority="52"/>
+    <w:lsdException w:name="Mention" w:semiHidden="1" w:unhideWhenUsed="1"/>
+    <w:lsdException w:name="Smart Hyperlink" w:semiHidden="1" w:unhideWhenUsed="1"/>
+    <w:lsdException w:name="Hashtag" w:semiHidden="1" w:unhideWhenUsed="1"/>
+    <w:lsdException w:name="Unresolved Mention" w:semiHidden="1" w:unhideWhenUsed="1"/>
   </w:latentStyles>
   <w:style w:type="paragraph" w:default="1" w:styleId="Normal">
     <w:name w:val="Normal"/>
@@ -4409,7 +4559,7 @@
 </file>
 
 <file path=word/glossary/document.xml><?xml version="1.0" encoding="utf-8"?>
-<w:glossaryDocument xmlns:wpc="http://schemas.microsoft.com/office/word/2010/wordprocessingCanvas" xmlns:cx="http://schemas.microsoft.com/office/drawing/2014/chartex" xmlns:mc="http://schemas.openxmlformats.org/markup-compatibility/2006" xmlns:o="urn:schemas-microsoft-com:office:office" xmlns:r="http://schemas.openxmlformats.org/officeDocument/2006/relationships" xmlns:m="http://schemas.openxmlformats.org/officeDocument/2006/math" xmlns:v="urn:schemas-microsoft-com:vml" xmlns:wp14="http://schemas.microsoft.com/office/word/2010/wordprocessingDrawing" xmlns:wp="http://schemas.openxmlformats.org/drawingml/2006/wordprocessingDrawing" xmlns:w10="urn:schemas-microsoft-com:office:word" xmlns:w="http://schemas.openxmlformats.org/wordprocessingml/2006/main" xmlns:w14="http://schemas.microsoft.com/office/word/2010/wordml" xmlns:w15="http://schemas.microsoft.com/office/word/2012/wordml" xmlns:w16se="http://schemas.microsoft.com/office/word/2015/wordml/symex" xmlns:wpg="http://schemas.microsoft.com/office/word/2010/wordprocessingGroup" xmlns:wpi="http://schemas.microsoft.com/office/word/2010/wordprocessingInk" xmlns:wne="http://schemas.microsoft.com/office/word/2006/wordml" xmlns:wps="http://schemas.microsoft.com/office/word/2010/wordprocessingShape" mc:Ignorable="w14 w15 w16se wp14">
+<w:glossaryDocument xmlns:wpc="http://schemas.microsoft.com/office/word/2010/wordprocessingCanvas" xmlns:cx="http://schemas.microsoft.com/office/drawing/2014/chartex" xmlns:cx1="http://schemas.microsoft.com/office/drawing/2015/9/8/chartex" xmlns:cx2="http://schemas.microsoft.com/office/drawing/2015/10/21/chartex" xmlns:cx3="http://schemas.microsoft.com/office/drawing/2016/5/9/chartex" xmlns:cx4="http://schemas.microsoft.com/office/drawing/2016/5/10/chartex" xmlns:cx5="http://schemas.microsoft.com/office/drawing/2016/5/11/chartex" xmlns:cx6="http://schemas.microsoft.com/office/drawing/2016/5/12/chartex" xmlns:cx7="http://schemas.microsoft.com/office/drawing/2016/5/13/chartex" xmlns:cx8="http://schemas.microsoft.com/office/drawing/2016/5/14/chartex" xmlns:mc="http://schemas.openxmlformats.org/markup-compatibility/2006" xmlns:aink="http://schemas.microsoft.com/office/drawing/2016/ink" xmlns:am3d="http://schemas.microsoft.com/office/drawing/2017/model3d" xmlns:o="urn:schemas-microsoft-com:office:office" xmlns:r="http://schemas.openxmlformats.org/officeDocument/2006/relationships" xmlns:m="http://schemas.openxmlformats.org/officeDocument/2006/math" xmlns:v="urn:schemas-microsoft-com:vml" xmlns:wp14="http://schemas.microsoft.com/office/word/2010/wordprocessingDrawing" xmlns:wp="http://schemas.openxmlformats.org/drawingml/2006/wordprocessingDrawing" xmlns:w10="urn:schemas-microsoft-com:office:word" xmlns:w="http://schemas.openxmlformats.org/wordprocessingml/2006/main" xmlns:w14="http://schemas.microsoft.com/office/word/2010/wordml" xmlns:w15="http://schemas.microsoft.com/office/word/2012/wordml" xmlns:w16cid="http://schemas.microsoft.com/office/word/2016/wordml/cid" xmlns:w16se="http://schemas.microsoft.com/office/word/2015/wordml/symex" xmlns:wpg="http://schemas.microsoft.com/office/word/2010/wordprocessingGroup" xmlns:wpi="http://schemas.microsoft.com/office/word/2010/wordprocessingInk" xmlns:wne="http://schemas.microsoft.com/office/word/2006/wordml" xmlns:wps="http://schemas.microsoft.com/office/word/2010/wordprocessingShape" mc:Ignorable="w14 w15 w16se w16cid wp14">
   <w:docParts>
     <w:docPart>
       <w:docPartPr>
@@ -4468,7 +4618,7 @@
 </file>
 
 <file path=word/glossary/fontTable.xml><?xml version="1.0" encoding="utf-8"?>
-<w:fonts xmlns:mc="http://schemas.openxmlformats.org/markup-compatibility/2006" xmlns:r="http://schemas.openxmlformats.org/officeDocument/2006/relationships" xmlns:w="http://schemas.openxmlformats.org/wordprocessingml/2006/main" xmlns:w14="http://schemas.microsoft.com/office/word/2010/wordml" xmlns:w15="http://schemas.microsoft.com/office/word/2012/wordml" xmlns:w16se="http://schemas.microsoft.com/office/word/2015/wordml/symex" mc:Ignorable="w14 w15 w16se">
+<w:fonts xmlns:mc="http://schemas.openxmlformats.org/markup-compatibility/2006" xmlns:r="http://schemas.openxmlformats.org/officeDocument/2006/relationships" xmlns:w="http://schemas.openxmlformats.org/wordprocessingml/2006/main" xmlns:w14="http://schemas.microsoft.com/office/word/2010/wordml" xmlns:w15="http://schemas.microsoft.com/office/word/2012/wordml" xmlns:w16cid="http://schemas.microsoft.com/office/word/2016/wordml/cid" xmlns:w16se="http://schemas.microsoft.com/office/word/2015/wordml/symex" mc:Ignorable="w14 w15 w16se w16cid">
   <w:font w:name="Symbol">
     <w:panose1 w:val="05050102010706020507"/>
     <w:charset w:val="02"/>
@@ -4510,7 +4660,7 @@
     <w:charset w:val="80"/>
     <w:family w:val="modern"/>
     <w:pitch w:val="fixed"/>
-    <w:sig w:usb0="E00002FF" w:usb1="6AC7FDFB" w:usb2="00000012" w:usb3="00000000" w:csb0="0002009F" w:csb1="00000000"/>
+    <w:sig w:usb0="E00002FF" w:usb1="6AC7FDFB" w:usb2="08000012" w:usb3="00000000" w:csb0="0002009F" w:csb1="00000000"/>
   </w:font>
   <w:font w:name="Century Gothic">
     <w:panose1 w:val="020B0502020202020204"/>
@@ -4545,7 +4695,7 @@
 </file>
 
 <file path=word/glossary/settings.xml><?xml version="1.0" encoding="utf-8"?>
-<w:settings xmlns:mc="http://schemas.openxmlformats.org/markup-compatibility/2006" xmlns:o="urn:schemas-microsoft-com:office:office" xmlns:r="http://schemas.openxmlformats.org/officeDocument/2006/relationships" xmlns:m="http://schemas.openxmlformats.org/officeDocument/2006/math" xmlns:v="urn:schemas-microsoft-com:vml" xmlns:w10="urn:schemas-microsoft-com:office:word" xmlns:w="http://schemas.openxmlformats.org/wordprocessingml/2006/main" xmlns:w14="http://schemas.microsoft.com/office/word/2010/wordml" xmlns:w15="http://schemas.microsoft.com/office/word/2012/wordml" xmlns:w16se="http://schemas.microsoft.com/office/word/2015/wordml/symex" xmlns:sl="http://schemas.openxmlformats.org/schemaLibrary/2006/main" mc:Ignorable="w14 w15 w16se">
+<w:settings xmlns:mc="http://schemas.openxmlformats.org/markup-compatibility/2006" xmlns:o="urn:schemas-microsoft-com:office:office" xmlns:r="http://schemas.openxmlformats.org/officeDocument/2006/relationships" xmlns:m="http://schemas.openxmlformats.org/officeDocument/2006/math" xmlns:v="urn:schemas-microsoft-com:vml" xmlns:w10="urn:schemas-microsoft-com:office:word" xmlns:w="http://schemas.openxmlformats.org/wordprocessingml/2006/main" xmlns:w14="http://schemas.microsoft.com/office/word/2010/wordml" xmlns:w15="http://schemas.microsoft.com/office/word/2012/wordml" xmlns:w16cid="http://schemas.microsoft.com/office/word/2016/wordml/cid" xmlns:w16se="http://schemas.microsoft.com/office/word/2015/wordml/symex" xmlns:sl="http://schemas.openxmlformats.org/schemaLibrary/2006/main" mc:Ignorable="w14 w15 w16se w16cid">
   <w:view w:val="normal"/>
   <w:defaultTabStop w:val="708"/>
   <w:hyphenationZone w:val="425"/>
@@ -4557,6 +4707,7 @@
     <w:compatSetting w:name="enableOpenTypeFeatures" w:uri="http://schemas.microsoft.com/office/word" w:val="1"/>
     <w:compatSetting w:name="doNotFlipMirrorIndents" w:uri="http://schemas.microsoft.com/office/word" w:val="1"/>
     <w:compatSetting w:name="differentiateMultirowTableHeaders" w:uri="http://schemas.microsoft.com/office/word" w:val="1"/>
+    <w:compatSetting w:name="useWord2013TrackBottomHyphenation" w:uri="http://schemas.microsoft.com/office/word" w:val="1"/>
   </w:compat>
   <w:rsids>
     <w:rsidRoot w:val="00406E44"/>
@@ -4564,6 +4715,7 @@
     <w:rsid w:val="00406E44"/>
     <w:rsid w:val="004265B1"/>
     <w:rsid w:val="00571EE0"/>
+    <w:rsid w:val="005728E8"/>
     <w:rsid w:val="00973EE1"/>
     <w:rsid w:val="00AC3D2E"/>
   </w:rsids>
@@ -4589,7 +4741,7 @@
 </file>
 
 <file path=word/glossary/styles.xml><?xml version="1.0" encoding="utf-8"?>
-<w:styles xmlns:mc="http://schemas.openxmlformats.org/markup-compatibility/2006" xmlns:r="http://schemas.openxmlformats.org/officeDocument/2006/relationships" xmlns:w="http://schemas.openxmlformats.org/wordprocessingml/2006/main" xmlns:w14="http://schemas.microsoft.com/office/word/2010/wordml" xmlns:w15="http://schemas.microsoft.com/office/word/2012/wordml" xmlns:w16se="http://schemas.microsoft.com/office/word/2015/wordml/symex" mc:Ignorable="w14 w15 w16se">
+<w:styles xmlns:mc="http://schemas.openxmlformats.org/markup-compatibility/2006" xmlns:r="http://schemas.openxmlformats.org/officeDocument/2006/relationships" xmlns:w="http://schemas.openxmlformats.org/wordprocessingml/2006/main" xmlns:w14="http://schemas.microsoft.com/office/word/2010/wordml" xmlns:w15="http://schemas.microsoft.com/office/word/2012/wordml" xmlns:w16cid="http://schemas.microsoft.com/office/word/2016/wordml/cid" xmlns:w16se="http://schemas.microsoft.com/office/word/2015/wordml/symex" mc:Ignorable="w14 w15 w16se w16cid">
   <w:docDefaults>
     <w:rPrDefault>
       <w:rPr>
@@ -4605,7 +4757,7 @@
       </w:pPr>
     </w:pPrDefault>
   </w:docDefaults>
-  <w:latentStyles w:defLockedState="0" w:defUIPriority="99" w:defSemiHidden="0" w:defUnhideWhenUsed="0" w:defQFormat="0" w:count="371">
+  <w:latentStyles w:defLockedState="0" w:defUIPriority="99" w:defSemiHidden="0" w:defUnhideWhenUsed="0" w:defQFormat="0" w:count="375">
     <w:lsdException w:name="Normal" w:uiPriority="0" w:qFormat="1"/>
     <w:lsdException w:name="heading 1" w:uiPriority="9" w:qFormat="1"/>
     <w:lsdException w:name="heading 2" w:semiHidden="1" w:uiPriority="9" w:unhideWhenUsed="1" w:qFormat="1"/>
@@ -4711,7 +4863,6 @@
     <w:lsdException w:name="HTML Sample" w:semiHidden="1" w:unhideWhenUsed="1"/>
     <w:lsdException w:name="HTML Typewriter" w:semiHidden="1" w:unhideWhenUsed="1"/>
     <w:lsdException w:name="HTML Variable" w:semiHidden="1" w:unhideWhenUsed="1"/>
-    <w:lsdException w:name="Normal Table" w:semiHidden="1" w:unhideWhenUsed="1"/>
     <w:lsdException w:name="annotation subject" w:semiHidden="1" w:unhideWhenUsed="1"/>
     <w:lsdException w:name="No List" w:semiHidden="1" w:unhideWhenUsed="1"/>
     <w:lsdException w:name="Outline List 1" w:semiHidden="1" w:unhideWhenUsed="1"/>
@@ -4755,10 +4906,8 @@
     <w:lsdException w:name="Table Elegant" w:semiHidden="1" w:unhideWhenUsed="1"/>
     <w:lsdException w:name="Table Professional" w:semiHidden="1" w:unhideWhenUsed="1"/>
     <w:lsdException w:name="Table Subtle 1" w:semiHidden="1" w:unhideWhenUsed="1"/>
-    <w:lsdException w:name="Table Subtle 2" w:semiHidden="1" w:unhideWhenUsed="1"/>
     <w:lsdException w:name="Table Web 1" w:semiHidden="1" w:unhideWhenUsed="1"/>
     <w:lsdException w:name="Table Web 2" w:semiHidden="1" w:unhideWhenUsed="1"/>
-    <w:lsdException w:name="Table Web 3" w:semiHidden="1" w:unhideWhenUsed="1"/>
     <w:lsdException w:name="Balloon Text" w:semiHidden="1" w:unhideWhenUsed="1"/>
     <w:lsdException w:name="Table Grid" w:uiPriority="39"/>
     <w:lsdException w:name="Table Theme" w:semiHidden="1" w:unhideWhenUsed="1"/>
@@ -4977,6 +5126,10 @@
     <w:lsdException w:name="List Table 5 Dark Accent 6" w:uiPriority="50"/>
     <w:lsdException w:name="List Table 6 Colorful Accent 6" w:uiPriority="51"/>
     <w:lsdException w:name="List Table 7 Colorful Accent 6" w:uiPriority="52"/>
+    <w:lsdException w:name="Mention" w:semiHidden="1" w:unhideWhenUsed="1"/>
+    <w:lsdException w:name="Smart Hyperlink" w:semiHidden="1" w:unhideWhenUsed="1"/>
+    <w:lsdException w:name="Hashtag" w:semiHidden="1" w:unhideWhenUsed="1"/>
+    <w:lsdException w:name="Unresolved Mention" w:semiHidden="1" w:unhideWhenUsed="1"/>
   </w:latentStyles>
   <w:style w:type="paragraph" w:default="1" w:styleId="Normal">
     <w:name w:val="Normal"/>
@@ -5037,7 +5190,7 @@
 </file>
 
 <file path=word/glossary/webSettings.xml><?xml version="1.0" encoding="utf-8"?>
-<w:webSettings xmlns:mc="http://schemas.openxmlformats.org/markup-compatibility/2006" xmlns:r="http://schemas.openxmlformats.org/officeDocument/2006/relationships" xmlns:w="http://schemas.openxmlformats.org/wordprocessingml/2006/main" xmlns:w14="http://schemas.microsoft.com/office/word/2010/wordml" xmlns:w15="http://schemas.microsoft.com/office/word/2012/wordml" xmlns:w16se="http://schemas.microsoft.com/office/word/2015/wordml/symex" mc:Ignorable="w14 w15 w16se">
+<w:webSettings xmlns:mc="http://schemas.openxmlformats.org/markup-compatibility/2006" xmlns:r="http://schemas.openxmlformats.org/officeDocument/2006/relationships" xmlns:w="http://schemas.openxmlformats.org/wordprocessingml/2006/main" xmlns:w14="http://schemas.microsoft.com/office/word/2010/wordml" xmlns:w15="http://schemas.microsoft.com/office/word/2012/wordml" xmlns:w16cid="http://schemas.microsoft.com/office/word/2016/wordml/cid" xmlns:w16se="http://schemas.microsoft.com/office/word/2015/wordml/symex" mc:Ignorable="w14 w15 w16se w16cid">
   <w:optimizeForBrowser/>
   <w:allowPNG/>
 </w:webSettings>
@@ -5285,7 +5438,7 @@
 </file>
 
 <file path=customXml/itemProps3.xml><?xml version="1.0" encoding="utf-8"?>
-<ds:datastoreItem xmlns:ds="http://schemas.openxmlformats.org/officeDocument/2006/customXml" ds:itemID="{A59CACC5-3470-4A31-AE78-8A48D7533DA9}">
+<ds:datastoreItem xmlns:ds="http://schemas.openxmlformats.org/officeDocument/2006/customXml" ds:itemID="{E97CA03F-5EB1-4616-AED4-B8983EF71125}">
   <ds:schemaRefs>
     <ds:schemaRef ds:uri="http://schemas.openxmlformats.org/officeDocument/2006/bibliography"/>
   </ds:schemaRefs>

</xml_diff>

<commit_message>
AAAAAAAMEN FINALMENTE NOS 98% - AGORA SÓ A DOCUMENTAÇÃO
</commit_message>
<xml_diff>
--- a/OPFLIX/Documentacao/T_Documentacao_GabrielAmador.docx
+++ b/OPFLIX/Documentacao/T_Documentacao_GabrielAmador.docx
@@ -1682,7 +1682,22 @@
     </w:p>
     <w:p>
       <w:r>
-        <w:t>Coloque aqui brevemente o que é a modelagem de software</w:t>
+        <w:t>As modelagens de software é uma etapa para o planejamento e minimização do tempo de projeto, assim as modelagens ajudam na construção do banco de dados e facilitam o entendimento do armazenamento, assim como traz uma visão geral d</w:t>
+      </w:r>
+      <w:r>
+        <w:t>as</w:t>
+      </w:r>
+      <w:r>
+        <w:t xml:space="preserve"> entidades e </w:t>
+      </w:r>
+      <w:r>
+        <w:t>os relacionamentos</w:t>
+      </w:r>
+      <w:r>
+        <w:t xml:space="preserve"> entre elas</w:t>
+      </w:r>
+      <w:r>
+        <w:t>.</w:t>
       </w:r>
     </w:p>
     <w:p>
@@ -1696,6 +1711,7 @@
       <w:bookmarkEnd w:id="5"/>
     </w:p>
     <w:p>
+      <w:bookmarkStart w:id="6" w:name="_GoBack"/>
       <w:r>
         <w:rPr>
           <w:noProof/>
@@ -1704,15 +1720,15 @@
           <wp:anchor distT="0" distB="0" distL="114300" distR="114300" simplePos="0" relativeHeight="251661312" behindDoc="0" locked="0" layoutInCell="1" allowOverlap="1">
             <wp:simplePos x="0" y="0"/>
             <wp:positionH relativeFrom="margin">
-              <wp:posOffset>95250</wp:posOffset>
+              <wp:align>left</wp:align>
             </wp:positionH>
             <wp:positionV relativeFrom="paragraph">
-              <wp:posOffset>396875</wp:posOffset>
+              <wp:posOffset>777875</wp:posOffset>
             </wp:positionV>
-            <wp:extent cx="5324475" cy="3442335"/>
-            <wp:effectExtent l="0" t="0" r="9525" b="5715"/>
+            <wp:extent cx="5744210" cy="3714750"/>
+            <wp:effectExtent l="0" t="0" r="8890" b="0"/>
             <wp:wrapTopAndBottom/>
-            <wp:docPr id="4" name="Imagem 4"/>
+            <wp:docPr id="1" name="Imagem 1"/>
             <wp:cNvGraphicFramePr>
               <a:graphicFrameLocks xmlns:a="http://schemas.openxmlformats.org/drawingml/2006/main" noChangeAspect="1"/>
             </wp:cNvGraphicFramePr>
@@ -1720,7 +1736,7 @@
               <a:graphicData uri="http://schemas.openxmlformats.org/drawingml/2006/picture">
                 <pic:pic xmlns:pic="http://schemas.openxmlformats.org/drawingml/2006/picture">
                   <pic:nvPicPr>
-                    <pic:cNvPr id="4" name="T_Diagrama_Logico.png"/>
+                    <pic:cNvPr id="1" name="T_Diagrama_Logico.png"/>
                     <pic:cNvPicPr/>
                   </pic:nvPicPr>
                   <pic:blipFill>
@@ -1732,7 +1748,105 @@
                   <pic:spPr>
                     <a:xfrm>
                       <a:off x="0" y="0"/>
-                      <a:ext cx="5324475" cy="3442335"/>
+                      <a:ext cx="5751687" cy="3719196"/>
+                    </a:xfrm>
+                    <a:prstGeom prst="rect">
+                      <a:avLst/>
+                    </a:prstGeom>
+                  </pic:spPr>
+                </pic:pic>
+              </a:graphicData>
+            </a:graphic>
+            <wp14:sizeRelH relativeFrom="margin">
+              <wp14:pctWidth>0</wp14:pctWidth>
+            </wp14:sizeRelH>
+            <wp14:sizeRelV relativeFrom="margin">
+              <wp14:pctHeight>0</wp14:pctHeight>
+            </wp14:sizeRelV>
+          </wp:anchor>
+        </w:drawing>
+      </w:r>
+      <w:bookmarkEnd w:id="6"/>
+      <w:r>
+        <w:t>A modelagem Lógica é aquela que traz não só as entidades, mas também seus dados e tipos de dados. Assim ela se assemelha ao resultado final do código do Banco de Dados, e mostra também as relações entre as tabelas e quais seus tipos.</w:t>
+      </w:r>
+    </w:p>
+    <w:p>
+      <w:pPr>
+        <w:pStyle w:val="cabealho2"/>
+      </w:pPr>
+      <w:bookmarkStart w:id="7" w:name="_Toc533767849"/>
+    </w:p>
+    <w:p>
+      <w:pPr>
+        <w:pStyle w:val="cabealho2"/>
+      </w:pPr>
+    </w:p>
+    <w:p>
+      <w:pPr>
+        <w:pStyle w:val="cabealho2"/>
+      </w:pPr>
+      <w:r>
+        <w:t>Modelo Físico</w:t>
+      </w:r>
+      <w:bookmarkEnd w:id="7"/>
+    </w:p>
+    <w:p>
+      <w:r>
+        <w:t>Insira aqui uma breve descrição sobre o modelo físico e a imagem exportada</w:t>
+      </w:r>
+    </w:p>
+    <w:p>
+      <w:r>
+        <w:rPr>
+          <w:noProof/>
+        </w:rPr>
+        <w:t xml:space="preserve"> </w:t>
+      </w:r>
+    </w:p>
+    <w:p>
+      <w:pPr>
+        <w:pStyle w:val="cabealho2"/>
+      </w:pPr>
+      <w:bookmarkStart w:id="8" w:name="_Toc533767850"/>
+      <w:r>
+        <w:rPr>
+          <w:noProof/>
+        </w:rPr>
+        <w:lastRenderedPageBreak/>
+        <w:drawing>
+          <wp:anchor distT="0" distB="0" distL="114300" distR="114300" simplePos="0" relativeHeight="251662336" behindDoc="0" locked="0" layoutInCell="1" allowOverlap="1">
+            <wp:simplePos x="0" y="0"/>
+            <wp:positionH relativeFrom="column">
+              <wp:posOffset>-200025</wp:posOffset>
+            </wp:positionH>
+            <wp:positionV relativeFrom="paragraph">
+              <wp:posOffset>317500</wp:posOffset>
+            </wp:positionV>
+            <wp:extent cx="5391150" cy="3533775"/>
+            <wp:effectExtent l="0" t="0" r="0" b="9525"/>
+            <wp:wrapTopAndBottom/>
+            <wp:docPr id="5" name="Imagem 5"/>
+            <wp:cNvGraphicFramePr>
+              <a:graphicFrameLocks xmlns:a="http://schemas.openxmlformats.org/drawingml/2006/main" noChangeAspect="1"/>
+            </wp:cNvGraphicFramePr>
+            <a:graphic xmlns:a="http://schemas.openxmlformats.org/drawingml/2006/main">
+              <a:graphicData uri="http://schemas.openxmlformats.org/drawingml/2006/picture">
+                <pic:pic xmlns:pic="http://schemas.openxmlformats.org/drawingml/2006/picture">
+                  <pic:nvPicPr>
+                    <pic:cNvPr id="5" name="T_Diagrama_Fisico.PNG"/>
+                    <pic:cNvPicPr/>
+                  </pic:nvPicPr>
+                  <pic:blipFill>
+                    <a:blip r:embed="rId12"/>
+                    <a:stretch>
+                      <a:fillRect/>
+                    </a:stretch>
+                  </pic:blipFill>
+                  <pic:spPr>
+                    <a:xfrm>
+                      <a:off x="0" y="0"/>
+                      <a:ext cx="5391150" cy="3533775"/>
                     </a:xfrm>
                     <a:prstGeom prst="rect">
                       <a:avLst/>
@@ -1751,76 +1865,6 @@
         </w:drawing>
       </w:r>
       <w:r>
-        <w:t>Insira aqui uma breve descrição sobre o modelo lógico e a imagem exportada</w:t>
-      </w:r>
-    </w:p>
-    <w:p/>
-    <w:p>
-      <w:pPr>
-        <w:pStyle w:val="cabealho2"/>
-      </w:pPr>
-      <w:bookmarkStart w:id="6" w:name="_Toc533767849"/>
-      <w:r>
-        <w:t>Modelo Físico</w:t>
-      </w:r>
-      <w:bookmarkEnd w:id="6"/>
-    </w:p>
-    <w:p>
-      <w:r>
-        <w:t>Insira aqui uma breve descrição sobre o modelo físico e a imagem exportada</w:t>
-      </w:r>
-    </w:p>
-    <w:p>
-      <w:bookmarkStart w:id="7" w:name="_GoBack"/>
-      <w:r>
-        <w:rPr>
-          <w:noProof/>
-        </w:rPr>
-        <w:drawing>
-          <wp:inline distT="0" distB="0" distL="0" distR="0">
-            <wp:extent cx="5019675" cy="3290843"/>
-            <wp:effectExtent l="0" t="0" r="0" b="5080"/>
-            <wp:docPr id="2" name="Imagem 2"/>
-            <wp:cNvGraphicFramePr>
-              <a:graphicFrameLocks xmlns:a="http://schemas.openxmlformats.org/drawingml/2006/main" noChangeAspect="1"/>
-            </wp:cNvGraphicFramePr>
-            <a:graphic xmlns:a="http://schemas.openxmlformats.org/drawingml/2006/main">
-              <a:graphicData uri="http://schemas.openxmlformats.org/drawingml/2006/picture">
-                <pic:pic xmlns:pic="http://schemas.openxmlformats.org/drawingml/2006/picture">
-                  <pic:nvPicPr>
-                    <pic:cNvPr id="2" name="T_Diagrama_Fisico.PNG"/>
-                    <pic:cNvPicPr/>
-                  </pic:nvPicPr>
-                  <pic:blipFill>
-                    <a:blip r:embed="rId12"/>
-                    <a:stretch>
-                      <a:fillRect/>
-                    </a:stretch>
-                  </pic:blipFill>
-                  <pic:spPr>
-                    <a:xfrm>
-                      <a:off x="0" y="0"/>
-                      <a:ext cx="5052097" cy="3312099"/>
-                    </a:xfrm>
-                    <a:prstGeom prst="rect">
-                      <a:avLst/>
-                    </a:prstGeom>
-                  </pic:spPr>
-                </pic:pic>
-              </a:graphicData>
-            </a:graphic>
-          </wp:inline>
-        </w:drawing>
-      </w:r>
-      <w:bookmarkEnd w:id="7"/>
-    </w:p>
-    <w:p>
-      <w:pPr>
-        <w:pStyle w:val="cabealho2"/>
-      </w:pPr>
-      <w:bookmarkStart w:id="8" w:name="_Toc533767850"/>
-      <w:r>
-        <w:lastRenderedPageBreak/>
         <w:t>Modelo Conceitual</w:t>
       </w:r>
       <w:bookmarkEnd w:id="8"/>
@@ -3382,6 +3426,7 @@
     <w:lsdException w:name="HTML Sample" w:semiHidden="1" w:unhideWhenUsed="1"/>
     <w:lsdException w:name="HTML Typewriter" w:semiHidden="1" w:unhideWhenUsed="1"/>
     <w:lsdException w:name="HTML Variable" w:semiHidden="1" w:unhideWhenUsed="1"/>
+    <w:lsdException w:name="Normal Table" w:semiHidden="1" w:unhideWhenUsed="1"/>
     <w:lsdException w:name="annotation subject" w:semiHidden="1" w:unhideWhenUsed="1"/>
     <w:lsdException w:name="No List" w:semiHidden="1" w:unhideWhenUsed="1"/>
     <w:lsdException w:name="Outline List 1" w:semiHidden="1" w:unhideWhenUsed="1"/>
@@ -3425,8 +3470,10 @@
     <w:lsdException w:name="Table Elegant" w:semiHidden="1" w:unhideWhenUsed="1"/>
     <w:lsdException w:name="Table Professional" w:semiHidden="1" w:unhideWhenUsed="1"/>
     <w:lsdException w:name="Table Subtle 1" w:semiHidden="1" w:unhideWhenUsed="1"/>
+    <w:lsdException w:name="Table Subtle 2" w:semiHidden="1" w:unhideWhenUsed="1"/>
     <w:lsdException w:name="Table Web 1" w:semiHidden="1" w:unhideWhenUsed="1"/>
     <w:lsdException w:name="Table Web 2" w:semiHidden="1" w:unhideWhenUsed="1"/>
+    <w:lsdException w:name="Table Web 3" w:semiHidden="1" w:unhideWhenUsed="1"/>
     <w:lsdException w:name="Balloon Text" w:semiHidden="1" w:unhideWhenUsed="1"/>
     <w:lsdException w:name="Table Grid" w:uiPriority="39"/>
     <w:lsdException w:name="Table Theme" w:semiHidden="1" w:unhideWhenUsed="1"/>
@@ -4714,6 +4761,7 @@
     <w:rsid w:val="00023D19"/>
     <w:rsid w:val="00406E44"/>
     <w:rsid w:val="004265B1"/>
+    <w:rsid w:val="004D56C2"/>
     <w:rsid w:val="00571EE0"/>
     <w:rsid w:val="005728E8"/>
     <w:rsid w:val="00973EE1"/>
@@ -4863,6 +4911,7 @@
     <w:lsdException w:name="HTML Sample" w:semiHidden="1" w:unhideWhenUsed="1"/>
     <w:lsdException w:name="HTML Typewriter" w:semiHidden="1" w:unhideWhenUsed="1"/>
     <w:lsdException w:name="HTML Variable" w:semiHidden="1" w:unhideWhenUsed="1"/>
+    <w:lsdException w:name="Normal Table" w:semiHidden="1" w:unhideWhenUsed="1"/>
     <w:lsdException w:name="annotation subject" w:semiHidden="1" w:unhideWhenUsed="1"/>
     <w:lsdException w:name="No List" w:semiHidden="1" w:unhideWhenUsed="1"/>
     <w:lsdException w:name="Outline List 1" w:semiHidden="1" w:unhideWhenUsed="1"/>
@@ -4906,8 +4955,10 @@
     <w:lsdException w:name="Table Elegant" w:semiHidden="1" w:unhideWhenUsed="1"/>
     <w:lsdException w:name="Table Professional" w:semiHidden="1" w:unhideWhenUsed="1"/>
     <w:lsdException w:name="Table Subtle 1" w:semiHidden="1" w:unhideWhenUsed="1"/>
+    <w:lsdException w:name="Table Subtle 2" w:semiHidden="1" w:unhideWhenUsed="1"/>
     <w:lsdException w:name="Table Web 1" w:semiHidden="1" w:unhideWhenUsed="1"/>
     <w:lsdException w:name="Table Web 2" w:semiHidden="1" w:unhideWhenUsed="1"/>
+    <w:lsdException w:name="Table Web 3" w:semiHidden="1" w:unhideWhenUsed="1"/>
     <w:lsdException w:name="Balloon Text" w:semiHidden="1" w:unhideWhenUsed="1"/>
     <w:lsdException w:name="Table Grid" w:uiPriority="39"/>
     <w:lsdException w:name="Table Theme" w:semiHidden="1" w:unhideWhenUsed="1"/>
@@ -5438,7 +5489,7 @@
 </file>
 
 <file path=customXml/itemProps3.xml><?xml version="1.0" encoding="utf-8"?>
-<ds:datastoreItem xmlns:ds="http://schemas.openxmlformats.org/officeDocument/2006/customXml" ds:itemID="{E97CA03F-5EB1-4616-AED4-B8983EF71125}">
+<ds:datastoreItem xmlns:ds="http://schemas.openxmlformats.org/officeDocument/2006/customXml" ds:itemID="{97FD2A05-265F-48A3-9C2A-898FE9A553EC}">
   <ds:schemaRefs>
     <ds:schemaRef ds:uri="http://schemas.openxmlformats.org/officeDocument/2006/bibliography"/>
   </ds:schemaRefs>

</xml_diff>